<commit_message>
onderzoek handelen in combinatie met MACD
</commit_message>
<xml_diff>
--- a/Ontwerp/Sprints/Sprint 039.docx
+++ b/Ontwerp/Sprints/Sprint 039.docx
@@ -1,10 +1,10 @@
 
 <file path=word/document.xml><?xml version="1.0" encoding="utf-8"?>
-<w:document xmlns:wpc="http://schemas.microsoft.com/office/word/2010/wordprocessingCanvas" xmlns:cx="http://schemas.microsoft.com/office/drawing/2014/chartex" xmlns:cx1="http://schemas.microsoft.com/office/drawing/2015/9/8/chartex" xmlns:cx2="http://schemas.microsoft.com/office/drawing/2015/10/21/chartex" xmlns:cx3="http://schemas.microsoft.com/office/drawing/2016/5/9/chartex" xmlns:cx4="http://schemas.microsoft.com/office/drawing/2016/5/10/chartex" xmlns:cx5="http://schemas.microsoft.com/office/drawing/2016/5/11/chartex" xmlns:cx6="http://schemas.microsoft.com/office/drawing/2016/5/12/chartex" xmlns:cx7="http://schemas.microsoft.com/office/drawing/2016/5/13/chartex" xmlns:cx8="http://schemas.microsoft.com/office/drawing/2016/5/14/chartex" xmlns:mc="http://schemas.openxmlformats.org/markup-compatibility/2006" xmlns:aink="http://schemas.microsoft.com/office/drawing/2016/ink" xmlns:am3d="http://schemas.microsoft.com/office/drawing/2017/model3d" xmlns:o="urn:schemas-microsoft-com:office:office" xmlns:r="http://schemas.openxmlformats.org/officeDocument/2006/relationships" xmlns:m="http://schemas.openxmlformats.org/officeDocument/2006/math" xmlns:v="urn:schemas-microsoft-com:vml" xmlns:wp14="http://schemas.microsoft.com/office/word/2010/wordprocessingDrawing" xmlns:wp="http://schemas.openxmlformats.org/drawingml/2006/wordprocessingDrawing" xmlns:w10="urn:schemas-microsoft-com:office:word" xmlns:w="http://schemas.openxmlformats.org/wordprocessingml/2006/main" xmlns:w14="http://schemas.microsoft.com/office/word/2010/wordml" xmlns:w15="http://schemas.microsoft.com/office/word/2012/wordml" xmlns:w16cid="http://schemas.microsoft.com/office/word/2016/wordml/cid" xmlns:w16se="http://schemas.microsoft.com/office/word/2015/wordml/symex" xmlns:wpg="http://schemas.microsoft.com/office/word/2010/wordprocessingGroup" xmlns:wpi="http://schemas.microsoft.com/office/word/2010/wordprocessingInk" xmlns:wne="http://schemas.microsoft.com/office/word/2006/wordml" xmlns:wps="http://schemas.microsoft.com/office/word/2010/wordprocessingShape" mc:Ignorable="w14 w15 w16se w16cid wp14">
+<w:document xmlns:wpc="http://schemas.microsoft.com/office/word/2010/wordprocessingCanvas" xmlns:cx="http://schemas.microsoft.com/office/drawing/2014/chartex" xmlns:cx1="http://schemas.microsoft.com/office/drawing/2015/9/8/chartex" xmlns:cx2="http://schemas.microsoft.com/office/drawing/2015/10/21/chartex" xmlns:cx3="http://schemas.microsoft.com/office/drawing/2016/5/9/chartex" xmlns:cx4="http://schemas.microsoft.com/office/drawing/2016/5/10/chartex" xmlns:cx5="http://schemas.microsoft.com/office/drawing/2016/5/11/chartex" xmlns:cx6="http://schemas.microsoft.com/office/drawing/2016/5/12/chartex" xmlns:cx7="http://schemas.microsoft.com/office/drawing/2016/5/13/chartex" xmlns:cx8="http://schemas.microsoft.com/office/drawing/2016/5/14/chartex" xmlns:mc="http://schemas.openxmlformats.org/markup-compatibility/2006" xmlns:aink="http://schemas.microsoft.com/office/drawing/2016/ink" xmlns:am3d="http://schemas.microsoft.com/office/drawing/2017/model3d" xmlns:o="urn:schemas-microsoft-com:office:office" xmlns:r="http://schemas.openxmlformats.org/officeDocument/2006/relationships" xmlns:m="http://schemas.openxmlformats.org/officeDocument/2006/math" xmlns:v="urn:schemas-microsoft-com:vml" xmlns:wp14="http://schemas.microsoft.com/office/word/2010/wordprocessingDrawing" xmlns:wp="http://schemas.openxmlformats.org/drawingml/2006/wordprocessingDrawing" xmlns:w10="urn:schemas-microsoft-com:office:word" xmlns:w="http://schemas.openxmlformats.org/wordprocessingml/2006/main" xmlns:w14="http://schemas.microsoft.com/office/word/2010/wordml" xmlns:w15="http://schemas.microsoft.com/office/word/2012/wordml" xmlns:w16cex="http://schemas.microsoft.com/office/word/2018/wordml/cex" xmlns:w16cid="http://schemas.microsoft.com/office/word/2016/wordml/cid" xmlns:w16="http://schemas.microsoft.com/office/word/2018/wordml" xmlns:w16se="http://schemas.microsoft.com/office/word/2015/wordml/symex" xmlns:wpg="http://schemas.microsoft.com/office/word/2010/wordprocessingGroup" xmlns:wpi="http://schemas.microsoft.com/office/word/2010/wordprocessingInk" xmlns:wne="http://schemas.microsoft.com/office/word/2006/wordml" xmlns:wps="http://schemas.microsoft.com/office/word/2010/wordprocessingShape" mc:Ignorable="w14 w15 w16se w16cid w16 w16cex wp14">
   <w:body>
     <w:p>
       <w:pPr>
-        <w:pStyle w:val="Heading1"/>
+        <w:pStyle w:val="Kop1"/>
       </w:pPr>
       <w:r>
         <w:t>Sprint 039</w:t>
@@ -20,7 +20,7 @@
     <w:p/>
     <w:p>
       <w:pPr>
-        <w:pStyle w:val="Heading2"/>
+        <w:pStyle w:val="Kop2"/>
       </w:pPr>
       <w:r>
         <w:t xml:space="preserve">Sprintdoel: </w:t>
@@ -35,7 +35,7 @@
     <w:p/>
     <w:tbl>
       <w:tblPr>
-        <w:tblStyle w:val="TableGrid"/>
+        <w:tblStyle w:val="Tabelraster"/>
         <w:tblW w:w="9894" w:type="dxa"/>
         <w:tblLook w:val="04A0" w:firstRow="1" w:lastRow="0" w:firstColumn="1" w:lastColumn="0" w:noHBand="0" w:noVBand="1"/>
       </w:tblPr>
@@ -277,7 +277,7 @@
     <w:p/>
     <w:tbl>
       <w:tblPr>
-        <w:tblStyle w:val="TableGrid"/>
+        <w:tblStyle w:val="Tabelraster"/>
         <w:tblW w:w="0" w:type="auto"/>
         <w:tblLook w:val="04A0" w:firstRow="1" w:lastRow="0" w:firstColumn="1" w:lastColumn="0" w:noHBand="0" w:noVBand="1"/>
       </w:tblPr>
@@ -8489,7 +8489,7 @@
     <w:p/>
     <w:tbl>
       <w:tblPr>
-        <w:tblStyle w:val="TableGrid"/>
+        <w:tblStyle w:val="Tabelraster"/>
         <w:tblW w:w="0" w:type="auto"/>
         <w:tblLook w:val="04A0" w:firstRow="1" w:lastRow="0" w:firstColumn="1" w:lastColumn="0" w:noHBand="0" w:noVBand="1"/>
       </w:tblPr>
@@ -10297,6 +10297,9 @@
     <w:p/>
     <w:p>
       <w:r>
+        <w:rPr>
+          <w:noProof/>
+        </w:rPr>
         <w:lastRenderedPageBreak/>
         <w:drawing>
           <wp:inline distT="0" distB="0" distL="0" distR="0" wp14:anchorId="41C7525B" wp14:editId="46868C6A">
@@ -10431,6 +10434,9 @@
     <w:p/>
     <w:p>
       <w:r>
+        <w:rPr>
+          <w:noProof/>
+        </w:rPr>
         <w:drawing>
           <wp:inline distT="0" distB="0" distL="0" distR="0" wp14:anchorId="324843FF" wp14:editId="622C9EB7">
             <wp:extent cx="5760720" cy="3627755"/>
@@ -10471,7 +10477,7 @@
     <w:p/>
     <w:tbl>
       <w:tblPr>
-        <w:tblStyle w:val="TableGrid"/>
+        <w:tblStyle w:val="Tabelraster"/>
         <w:tblW w:w="0" w:type="auto"/>
         <w:tblLook w:val="04A0" w:firstRow="1" w:lastRow="0" w:firstColumn="1" w:lastColumn="0" w:noHBand="0" w:noVBand="1"/>
       </w:tblPr>
@@ -11628,6 +11634,9 @@
     <w:p/>
     <w:p>
       <w:r>
+        <w:rPr>
+          <w:noProof/>
+        </w:rPr>
         <w:drawing>
           <wp:inline distT="0" distB="0" distL="0" distR="0" wp14:anchorId="35EE3076" wp14:editId="33A40E76">
             <wp:extent cx="5760720" cy="3889375"/>
@@ -11697,7 +11706,7 @@
     </w:p>
     <w:p>
       <w:pPr>
-        <w:pStyle w:val="ListParagraph"/>
+        <w:pStyle w:val="Lijstalinea"/>
         <w:numPr>
           <w:ilvl w:val="0"/>
           <w:numId w:val="2"/>
@@ -11709,7 +11718,7 @@
     </w:p>
     <w:p>
       <w:pPr>
-        <w:pStyle w:val="ListParagraph"/>
+        <w:pStyle w:val="Lijstalinea"/>
         <w:numPr>
           <w:ilvl w:val="0"/>
           <w:numId w:val="2"/>
@@ -11722,7 +11731,7 @@
     </w:p>
     <w:p>
       <w:pPr>
-        <w:pStyle w:val="ListParagraph"/>
+        <w:pStyle w:val="Lijstalinea"/>
         <w:numPr>
           <w:ilvl w:val="0"/>
           <w:numId w:val="2"/>
@@ -11756,9 +11765,398 @@
         </mc:AlternateContent>
       </w:r>
     </w:p>
+    <w:p/>
+    <w:p/>
     <w:p>
-      <w:bookmarkStart w:id="0" w:name="_GoBack"/>
-      <w:bookmarkEnd w:id="0"/>
+      <w:r>
+        <w:t>2 maart</w:t>
+      </w:r>
+    </w:p>
+    <w:p/>
+    <w:p>
+      <w:r>
+        <w:rPr>
+          <w:b/>
+          <w:bCs/>
+        </w:rPr>
+        <w:t>Instap-probleem</w:t>
+      </w:r>
+      <w:r>
+        <w:t>: hoe zorg je dat je nu toch nog instapt?</w:t>
+      </w:r>
+    </w:p>
+    <w:p/>
+    <w:p>
+      <w:r>
+        <w:t>Vraag is wel als je niet koopt op een koopsignaal van de MACD, om welke reden dan ook, of als je vanwege een stoploss verkoopt, hoe zorg je ervoor dat je dan toch weer instapt als daar wel reden voor is? Zo is er op 3 januari 2018 een rode candle te zien en een stevige verkoopconditie omdat hier wordt gebodemd, maar gaat de koers daarna steevast oplopen.</w:t>
+      </w:r>
+    </w:p>
+    <w:p/>
+    <w:p>
+      <w:r>
+        <w:t>09:13 Straks verder, nu standup.</w:t>
+      </w:r>
+    </w:p>
+    <w:p/>
+    <w:p>
+      <w:r>
+        <w:t xml:space="preserve">Het ten onrechte instappen bij een koopsignaal is wellicht het simpelst te vermijden door niet te kopen zodra de openingskoers van de volgende handelsdag onder de slotkoers van de signaaldatum ligt. Om te vermijden dat we daarna toch een opgaande beweging krijgen die we zouden missen, wel instappen maar daarmee te wachten tot de </w:t>
+      </w:r>
+      <w:r>
+        <w:t>koersen</w:t>
+      </w:r>
+      <w:r>
+        <w:t xml:space="preserve"> (weer) boven deze slotkoers </w:t>
+      </w:r>
+      <w:r>
+        <w:t>liggen</w:t>
+      </w:r>
+      <w:r>
+        <w:t xml:space="preserve"> en er tevens nog sprake is van een koopconditie (laatste macd signaal is koopsignaal).</w:t>
+      </w:r>
+    </w:p>
+    <w:p/>
+    <w:p>
+      <w:r>
+        <w:t>Koopsignaal:Datum:2018-12-13 Open:37,20 Hoog:37,37 Laag:36,45 Slot: 36,66 Vol:145.197</w:t>
+      </w:r>
+    </w:p>
+    <w:p>
+      <w:r>
+        <w:t>Slot is 36,66</w:t>
+      </w:r>
+    </w:p>
+    <w:p/>
+    <w:p>
+      <w:r>
+        <w:t>14-12 open 36</w:t>
+      </w:r>
+    </w:p>
+    <w:p>
+      <w:r>
+        <w:t>17-12 open  35,72</w:t>
+      </w:r>
+    </w:p>
+    <w:p>
+      <w:r>
+        <w:t>18-12 open 35,65</w:t>
+      </w:r>
+    </w:p>
+    <w:p>
+      <w:r>
+        <w:t>19-12 open 36,50 maar slot 35,72 en daarna gaan we flink omlaag</w:t>
+      </w:r>
+    </w:p>
+    <w:p>
+      <w:r>
+        <w:t>20-12 open 34,70 (!) hoog 35,19.</w:t>
+      </w:r>
+    </w:p>
+    <w:p/>
+    <w:p>
+      <w:r>
+        <w:t>Filter:</w:t>
+      </w:r>
+    </w:p>
+    <w:p>
+      <w:r>
+        <w:t xml:space="preserve">Misschien moet je eisen dat er een slotkoers van de signaaldatum is geweest </w:t>
+      </w:r>
+      <w:r>
+        <w:t xml:space="preserve">die boven de slotkoers van de signaaldatum lag </w:t>
+      </w:r>
+      <w:r>
+        <w:t xml:space="preserve">en </w:t>
+      </w:r>
+      <w:r>
+        <w:t xml:space="preserve">pas </w:t>
+      </w:r>
+      <w:r>
+        <w:t xml:space="preserve">kopen zodra de openingskoers </w:t>
+      </w:r>
+      <w:r>
+        <w:t xml:space="preserve">van de handelsdag </w:t>
+      </w:r>
+      <w:r>
+        <w:t>daarboven ligt</w:t>
+      </w:r>
+      <w:r>
+        <w:t xml:space="preserve"> en er tevens nog sprake is van een koopconditie op de macd (laatste signaal van de macd is nog steeds een koopsignaal). In ons geval </w:t>
+      </w:r>
+    </w:p>
+    <w:p>
+      <w:pPr>
+        <w:pStyle w:val="Lijstalinea"/>
+        <w:numPr>
+          <w:ilvl w:val="0"/>
+          <w:numId w:val="2"/>
+        </w:numPr>
+      </w:pPr>
+      <w:r>
+        <w:t xml:space="preserve">lopen we dan alweer tegen het verkoopsignaal aan van 20 december, </w:t>
+      </w:r>
+    </w:p>
+    <w:p>
+      <w:pPr>
+        <w:pStyle w:val="Lijstalinea"/>
+        <w:numPr>
+          <w:ilvl w:val="0"/>
+          <w:numId w:val="2"/>
+        </w:numPr>
+      </w:pPr>
+      <w:r>
+        <w:t>volgende koopsignaal is op 31 dec met slotkoers van 36.20</w:t>
+      </w:r>
+      <w:r>
+        <w:br/>
+      </w:r>
+      <w:r>
+        <w:t>Koopsignaal:Datum:2018-12-31 Open:35,50 Hoog:36,25 Laag:35,30 Slot: 36,20 Vol:43.161</w:t>
+      </w:r>
+    </w:p>
+    <w:p>
+      <w:pPr>
+        <w:pStyle w:val="Lijstalinea"/>
+        <w:numPr>
+          <w:ilvl w:val="0"/>
+          <w:numId w:val="2"/>
+        </w:numPr>
+      </w:pPr>
+      <w:r>
+        <w:t>open van de volgende handelsdag op 2 januari is op 36.16, de open was op 36.20, laag op 35.16</w:t>
+      </w:r>
+    </w:p>
+    <w:p>
+      <w:pPr>
+        <w:pStyle w:val="Lijstalinea"/>
+        <w:numPr>
+          <w:ilvl w:val="0"/>
+          <w:numId w:val="2"/>
+        </w:numPr>
+      </w:pPr>
+      <w:r>
+        <w:t xml:space="preserve">7 januari eindigt op 36,67, we stappen in op 8 januari op </w:t>
+      </w:r>
+      <w:r>
+        <w:t>36,53. Een mooi resultaat.</w:t>
+      </w:r>
+    </w:p>
+    <w:p>
+      <w:r>
+        <w:lastRenderedPageBreak/>
+        <w:t xml:space="preserve">Het lijkt erop dat het wachten tot na de volgende handelsdag vruchten afwerpt. </w:t>
+      </w:r>
+    </w:p>
+    <w:p/>
+    <w:p>
+      <w:r>
+        <w:t>Nog een laatste voorbeeld:</w:t>
+      </w:r>
+    </w:p>
+    <w:p/>
+    <w:p>
+      <w:r>
+        <w:t>8-08-2018;Verkopen;25;46.80;1197.23</w:t>
+      </w:r>
+    </w:p>
+    <w:p>
+      <w:r>
+        <w:t>27-08-2018;Kopen;25;46.40;37.23</w:t>
+      </w:r>
+    </w:p>
+    <w:p>
+      <w:r>
+        <w:t>07-09-2018;Verkopen;25;42.10;1089.73</w:t>
+      </w:r>
+    </w:p>
+    <w:p/>
+    <w:p>
+      <w:r>
+        <w:t>Dat is een verlies van meer dan 10 procent. Hoe komt dat?</w:t>
+      </w:r>
+    </w:p>
+    <w:p>
+      <w:r>
+        <w:t>Ik wil graag de toppen en de dalen zien tot een willekeurig moment van een willekeurig fonds. Het is nu nog wat omslachtig allemaal.</w:t>
+      </w:r>
+    </w:p>
+    <w:p/>
+    <w:p>
+      <w:r>
+        <w:t>Toppen en dalen gaan ons niet echt verder helpen: 27 augustus en 23 augustus zijn geen officiële bodems.</w:t>
+      </w:r>
+    </w:p>
+    <w:p/>
+    <w:p>
+      <w:r>
+        <w:t>Dal:Datum:2018-09-12 Open:41,26 Hoog:41,55 Laag:39,94 Slot: 40,60 Vol:459.915  orde =8</w:t>
+      </w:r>
+    </w:p>
+    <w:p>
+      <w:r>
+        <w:t>Dal:Datum:2018-08-17 Open:44,39 Hoog:44,45 Laag:43,78 Slot: 44,25 Vol:287.111  orde =14</w:t>
+      </w:r>
+    </w:p>
+    <w:p>
+      <w:r>
+        <w:t>Dal:Datum:2018-08-13 Open:45,34 Hoog:45,53 Laag:44,68 Slot: 45,27 Vol:204.835  orde =1</w:t>
+      </w:r>
+    </w:p>
+    <w:p>
+      <w:r>
+        <w:t>Dal:Datum:2018-08-07 Open:44,99 Hoog:46,05 Laag:44,90 Slot: 45,88 Vol:432.792  orde =3</w:t>
+      </w:r>
+    </w:p>
+    <w:p/>
+    <w:p>
+      <w:r>
+        <w:t xml:space="preserve">Signaaldatum 27 aug sluit op 46,27. Handelsdag 28 aug sluit op 46,24. Dus lager, maar ook maar net. 29 aug sluit erboven op 46.46. We kopen </w:t>
+      </w:r>
+      <w:r>
+        <w:t xml:space="preserve">daardoor </w:t>
+      </w:r>
+      <w:r>
+        <w:t>op 30 aug op 46</w:t>
+      </w:r>
+      <w:r>
+        <w:t>.</w:t>
+      </w:r>
+      <w:r>
+        <w:t xml:space="preserve">55. </w:t>
+      </w:r>
+      <w:r>
+        <w:t>Stoploss 5 procent eronder op 44,22. We verkopen op die manier pas op 10 sept, als de koers hieronder opent op 42.10. Dat resultaat wordt er dus op die manier niet beter op. We zouden liever een steunlijn hanteren zoals in onderstaande grafiek. Dat kan door een lijn te trekken door de laag van de signaaldatum en dan terug te lopen in de tijd, telkens kijkend of alle candles tot aan de signaaldatum er nog boven liggen tot de eerstvorige bodem op 17 augustus. Dat levert onderstaande lijn op door de bodems van 23 en 27 augustus.</w:t>
+      </w:r>
+    </w:p>
+    <w:p/>
+    <w:p>
+      <w:r>
+        <w:t xml:space="preserve">Dat zou een verkoop betekenen op grens van 46.39 </w:t>
+      </w:r>
+      <w:r>
+        <w:t>met candle van 29 augustus en dat levert een nieuw probleem op: zo’n steunlijn is niet erg “hard” maar wel heel steil en wordt met grote waarschijnlijkheid kort daarna doorbroken.</w:t>
+      </w:r>
+    </w:p>
+    <w:p/>
+    <w:p>
+      <w:r>
+        <w:t>In feite is er pas op 3 of 4 september aanleiding tot weer verkopen. Op 4 september is de laag gelijk aan 45.40 en het slot gelijk aan 45.46. Op het oog een perfecte dag om te verkopen of in ieder geval op de dag erna. Maar ik heb op dit moment geen goede methode om dat automatisch vast te stellen. Hoe weet ik dat dan? Eigenlijk noteren we onder de laag van de signaaldatum op 5 september. Dat zou een goede stoploss zijn in dit geval.</w:t>
+      </w:r>
+    </w:p>
+    <w:p/>
+    <w:p>
+      <w:r>
+        <w:t xml:space="preserve">In feite mag je de volgende handelsdag na een koopsignaal nog best lager komen dan de laag op de signaaldatum maar een paar handelsdagen daarna nadat je de positie al hebt gekocht niet meer. </w:t>
+      </w:r>
+    </w:p>
+    <w:p/>
+    <w:p>
+      <w:r>
+        <w:t>Ik kom daarmee op de volgende strategie:</w:t>
+      </w:r>
+    </w:p>
+    <w:p>
+      <w:r>
+        <w:t>Macd geeft koopsignaal op datum X</w:t>
+      </w:r>
+    </w:p>
+    <w:p>
+      <w:r>
+        <w:lastRenderedPageBreak/>
+        <w:t>We wachten af tot aan de volgende condities is voldaan op een volgende handelsdag Y die na X ligt: slotkoers van een handelsdag tussen X en Y boven de slotkoers van X, nog steeds macd koopconditie, openingskoers van handelsdag Y hoger dan slotkoers van X.</w:t>
+      </w:r>
+    </w:p>
+    <w:p>
+      <w:r>
+        <w:t>We leggen een stoploss op de laagste koers van dag X.</w:t>
+      </w:r>
+    </w:p>
+    <w:p/>
+    <w:p>
+      <w:r>
+        <w:t>Na een koop op dag Y kunnen er twee dingen gebeuren: verkoopsignaal op MACD, verkoop op de openingskoers van de dag erna. Verkoop doordat de eerdere stoploss is geraakt, op deze stoploss koers.</w:t>
+      </w:r>
+    </w:p>
+    <w:p/>
+    <w:p>
+      <w:r>
+        <w:t>Is er verkocht door het raken van de stoploss dan zijn we helaas weer uit de race. Misschien moet er</w:t>
+      </w:r>
+      <w:r>
+        <w:t>, indien er sprake was van verkopen bij een nog geldige koopvoorwaarde op de MACD,</w:t>
+      </w:r>
+      <w:r>
+        <w:t xml:space="preserve"> dan ook daarnaast nog een stoplimit koopopdracht worden ingelegd op de datum van het verkopen. </w:t>
+      </w:r>
+      <w:r>
+        <w:t>Bijvoorbeeld op een recente top die voorafgaat aan de verkoop. Die stoplimit koopopdracht vervalt uiteraard wanneer er zich dan weer een MACD verkoopsignaal voordoet.</w:t>
+      </w:r>
+    </w:p>
+    <w:p/>
+    <w:p>
+      <w:r>
+        <w:t xml:space="preserve"> </w:t>
+      </w:r>
+    </w:p>
+    <w:p>
+      <w:r>
+        <w:rPr>
+          <w:noProof/>
+        </w:rPr>
+        <w:drawing>
+          <wp:inline distT="0" distB="0" distL="0" distR="0" wp14:anchorId="2EED0372" wp14:editId="60176BDE">
+            <wp:extent cx="4415865" cy="3067658"/>
+            <wp:effectExtent l="0" t="0" r="3810" b="6350"/>
+            <wp:docPr id="3" name="Afbeelding 3"/>
+            <wp:cNvGraphicFramePr>
+              <a:graphicFrameLocks xmlns:a="http://schemas.openxmlformats.org/drawingml/2006/main" noChangeAspect="1"/>
+            </wp:cNvGraphicFramePr>
+            <a:graphic xmlns:a="http://schemas.openxmlformats.org/drawingml/2006/main">
+              <a:graphicData uri="http://schemas.openxmlformats.org/drawingml/2006/picture">
+                <pic:pic xmlns:pic="http://schemas.openxmlformats.org/drawingml/2006/picture">
+                  <pic:nvPicPr>
+                    <pic:cNvPr id="3" name="Afbeelding 3"/>
+                    <pic:cNvPicPr/>
+                  </pic:nvPicPr>
+                  <pic:blipFill>
+                    <a:blip r:embed="rId11">
+                      <a:extLst>
+                        <a:ext uri="{28A0092B-C50C-407E-A947-70E740481C1C}">
+                          <a14:useLocalDpi xmlns:a14="http://schemas.microsoft.com/office/drawing/2010/main" val="0"/>
+                        </a:ext>
+                      </a:extLst>
+                    </a:blip>
+                    <a:stretch>
+                      <a:fillRect/>
+                    </a:stretch>
+                  </pic:blipFill>
+                  <pic:spPr>
+                    <a:xfrm>
+                      <a:off x="0" y="0"/>
+                      <a:ext cx="4427817" cy="3075961"/>
+                    </a:xfrm>
+                    <a:prstGeom prst="rect">
+                      <a:avLst/>
+                    </a:prstGeom>
+                  </pic:spPr>
+                </pic:pic>
+              </a:graphicData>
+            </a:graphic>
+          </wp:inline>
+        </w:drawing>
+      </w:r>
+    </w:p>
+    <w:p/>
+    <w:p>
+      <w:r>
+        <w:t>Een andere optie is om domweg te wachten met het kopen op MACD tot zich het moment voordoet dat de MACD boven de nul noteert. Macd koopsignalen met MACD onder de nul negeren we, het moment dat de MACD positief wordt zien we als een koopsignaal.</w:t>
+      </w:r>
+    </w:p>
+    <w:p/>
+    <w:p>
+      <w:r>
+        <w:t>Ik zou deze strategieën wel naast elkaar willen zien. Kost wel wat moeite om dat allemaal te onderzoeken.</w:t>
+      </w:r>
     </w:p>
     <w:p/>
     <w:p/>
@@ -11806,7 +12204,11 @@
         <w:br/>
       </w:r>
       <w:r>
-        <w:t>Op basis van de aan- en verkoopsignalen en condities die zich bij verschillende indicatoren voordoen een aan- en verkoopstrategie definiëren. Hiervan de statistieken laten zien: hoeveel winstgevende en niet-winstgeve transacties er zijn geweest, wat het minimale en maximale winst/verliespercentage of in euro’s is geweest in de tussentijd is tot de verkoop. Stoploss in kunnen stellen en stoplimit in euro’s of in percentage van de koers. Waarom in euro’s en niet in percentage?</w:t>
+        <w:t xml:space="preserve">Op basis van de aan- en verkoopsignalen en condities die zich bij verschillende indicatoren voordoen een aan- en verkoopstrategie definiëren. Hiervan de statistieken laten zien: hoeveel winstgevende en niet-winstgeve transacties er zijn geweest, wat het minimale en </w:t>
+      </w:r>
+      <w:r>
+        <w:lastRenderedPageBreak/>
+        <w:t>maximale winst/verliespercentage of in euro’s is geweest in de tussentijd is tot de verkoop. Stoploss in kunnen stellen en stoplimit in euro’s of in percentage van de koers. Waarom in euro’s en niet in percentage?</w:t>
       </w:r>
     </w:p>
     <w:p/>
@@ -11964,10 +12366,9 @@
     <w:p/>
     <w:p>
       <w:pPr>
-        <w:pStyle w:val="Heading2"/>
+        <w:pStyle w:val="Kop2"/>
       </w:pPr>
       <w:r>
-        <w:lastRenderedPageBreak/>
         <w:t xml:space="preserve">W0010c </w:t>
       </w:r>
       <w:r>
@@ -12002,7 +12403,7 @@
 </file>
 
 <file path=word/numbering.xml><?xml version="1.0" encoding="utf-8"?>
-<w:numbering xmlns:wpc="http://schemas.microsoft.com/office/word/2010/wordprocessingCanvas" xmlns:cx="http://schemas.microsoft.com/office/drawing/2014/chartex" xmlns:cx1="http://schemas.microsoft.com/office/drawing/2015/9/8/chartex" xmlns:cx2="http://schemas.microsoft.com/office/drawing/2015/10/21/chartex" xmlns:cx3="http://schemas.microsoft.com/office/drawing/2016/5/9/chartex" xmlns:cx4="http://schemas.microsoft.com/office/drawing/2016/5/10/chartex" xmlns:cx5="http://schemas.microsoft.com/office/drawing/2016/5/11/chartex" xmlns:cx6="http://schemas.microsoft.com/office/drawing/2016/5/12/chartex" xmlns:cx7="http://schemas.microsoft.com/office/drawing/2016/5/13/chartex" xmlns:cx8="http://schemas.microsoft.com/office/drawing/2016/5/14/chartex" xmlns:mc="http://schemas.openxmlformats.org/markup-compatibility/2006" xmlns:aink="http://schemas.microsoft.com/office/drawing/2016/ink" xmlns:am3d="http://schemas.microsoft.com/office/drawing/2017/model3d" xmlns:o="urn:schemas-microsoft-com:office:office" xmlns:r="http://schemas.openxmlformats.org/officeDocument/2006/relationships" xmlns:m="http://schemas.openxmlformats.org/officeDocument/2006/math" xmlns:v="urn:schemas-microsoft-com:vml" xmlns:wp14="http://schemas.microsoft.com/office/word/2010/wordprocessingDrawing" xmlns:wp="http://schemas.openxmlformats.org/drawingml/2006/wordprocessingDrawing" xmlns:w10="urn:schemas-microsoft-com:office:word" xmlns:w="http://schemas.openxmlformats.org/wordprocessingml/2006/main" xmlns:w14="http://schemas.microsoft.com/office/word/2010/wordml" xmlns:w15="http://schemas.microsoft.com/office/word/2012/wordml" xmlns:w16cid="http://schemas.microsoft.com/office/word/2016/wordml/cid" xmlns:w16se="http://schemas.microsoft.com/office/word/2015/wordml/symex" xmlns:wpg="http://schemas.microsoft.com/office/word/2010/wordprocessingGroup" xmlns:wpi="http://schemas.microsoft.com/office/word/2010/wordprocessingInk" xmlns:wne="http://schemas.microsoft.com/office/word/2006/wordml" xmlns:wps="http://schemas.microsoft.com/office/word/2010/wordprocessingShape" mc:Ignorable="w14 w15 w16se w16cid wp14">
+<w:numbering xmlns:wpc="http://schemas.microsoft.com/office/word/2010/wordprocessingCanvas" xmlns:cx="http://schemas.microsoft.com/office/drawing/2014/chartex" xmlns:cx1="http://schemas.microsoft.com/office/drawing/2015/9/8/chartex" xmlns:cx2="http://schemas.microsoft.com/office/drawing/2015/10/21/chartex" xmlns:cx3="http://schemas.microsoft.com/office/drawing/2016/5/9/chartex" xmlns:cx4="http://schemas.microsoft.com/office/drawing/2016/5/10/chartex" xmlns:cx5="http://schemas.microsoft.com/office/drawing/2016/5/11/chartex" xmlns:cx6="http://schemas.microsoft.com/office/drawing/2016/5/12/chartex" xmlns:cx7="http://schemas.microsoft.com/office/drawing/2016/5/13/chartex" xmlns:cx8="http://schemas.microsoft.com/office/drawing/2016/5/14/chartex" xmlns:mc="http://schemas.openxmlformats.org/markup-compatibility/2006" xmlns:aink="http://schemas.microsoft.com/office/drawing/2016/ink" xmlns:am3d="http://schemas.microsoft.com/office/drawing/2017/model3d" xmlns:o="urn:schemas-microsoft-com:office:office" xmlns:r="http://schemas.openxmlformats.org/officeDocument/2006/relationships" xmlns:m="http://schemas.openxmlformats.org/officeDocument/2006/math" xmlns:v="urn:schemas-microsoft-com:vml" xmlns:wp14="http://schemas.microsoft.com/office/word/2010/wordprocessingDrawing" xmlns:wp="http://schemas.openxmlformats.org/drawingml/2006/wordprocessingDrawing" xmlns:w10="urn:schemas-microsoft-com:office:word" xmlns:w="http://schemas.openxmlformats.org/wordprocessingml/2006/main" xmlns:w14="http://schemas.microsoft.com/office/word/2010/wordml" xmlns:w15="http://schemas.microsoft.com/office/word/2012/wordml" xmlns:w16cex="http://schemas.microsoft.com/office/word/2018/wordml/cex" xmlns:w16cid="http://schemas.microsoft.com/office/word/2016/wordml/cid" xmlns:w16="http://schemas.microsoft.com/office/word/2018/wordml" xmlns:w16se="http://schemas.microsoft.com/office/word/2015/wordml/symex" xmlns:wpg="http://schemas.microsoft.com/office/word/2010/wordprocessingGroup" xmlns:wpi="http://schemas.microsoft.com/office/word/2010/wordprocessingInk" xmlns:wne="http://schemas.microsoft.com/office/word/2006/wordml" xmlns:wps="http://schemas.microsoft.com/office/word/2010/wordprocessingShape" mc:Ignorable="w14 w15 w16se w16cid w16 w16cex wp14">
   <w:abstractNum w:abstractNumId="0" w15:restartNumberingAfterBreak="0">
     <w:nsid w:val="589220F3"/>
     <w:multiLevelType w:val="hybridMultilevel"/>
@@ -12239,7 +12640,7 @@
 </file>
 
 <file path=word/styles.xml><?xml version="1.0" encoding="utf-8"?>
-<w:styles xmlns:mc="http://schemas.openxmlformats.org/markup-compatibility/2006" xmlns:r="http://schemas.openxmlformats.org/officeDocument/2006/relationships" xmlns:w="http://schemas.openxmlformats.org/wordprocessingml/2006/main" xmlns:w14="http://schemas.microsoft.com/office/word/2010/wordml" xmlns:w15="http://schemas.microsoft.com/office/word/2012/wordml" xmlns:w16cid="http://schemas.microsoft.com/office/word/2016/wordml/cid" xmlns:w16se="http://schemas.microsoft.com/office/word/2015/wordml/symex" mc:Ignorable="w14 w15 w16se w16cid">
+<w:styles xmlns:mc="http://schemas.openxmlformats.org/markup-compatibility/2006" xmlns:r="http://schemas.openxmlformats.org/officeDocument/2006/relationships" xmlns:w="http://schemas.openxmlformats.org/wordprocessingml/2006/main" xmlns:w14="http://schemas.microsoft.com/office/word/2010/wordml" xmlns:w15="http://schemas.microsoft.com/office/word/2012/wordml" xmlns:w16cex="http://schemas.microsoft.com/office/word/2018/wordml/cex" xmlns:w16cid="http://schemas.microsoft.com/office/word/2016/wordml/cid" xmlns:w16="http://schemas.microsoft.com/office/word/2018/wordml" xmlns:w16se="http://schemas.microsoft.com/office/word/2015/wordml/symex" mc:Ignorable="w14 w15 w16se w16cid w16 w16cex">
   <w:docDefaults>
     <w:rPrDefault>
       <w:rPr>
@@ -12629,16 +13030,16 @@
     <w:lsdException w:name="Unresolved Mention" w:semiHidden="1" w:unhideWhenUsed="1"/>
     <w:lsdException w:name="Smart Link" w:semiHidden="1" w:unhideWhenUsed="1"/>
   </w:latentStyles>
-  <w:style w:type="paragraph" w:default="1" w:styleId="Normal">
+  <w:style w:type="paragraph" w:default="1" w:styleId="Standaard">
     <w:name w:val="Normal"/>
     <w:qFormat/>
     <w:rsid w:val="00FF3651"/>
   </w:style>
-  <w:style w:type="paragraph" w:styleId="Heading1">
+  <w:style w:type="paragraph" w:styleId="Kop1">
     <w:name w:val="heading 1"/>
-    <w:basedOn w:val="Normal"/>
-    <w:next w:val="Normal"/>
-    <w:link w:val="Heading1Char"/>
+    <w:basedOn w:val="Standaard"/>
+    <w:next w:val="Standaard"/>
+    <w:link w:val="Kop1Char"/>
     <w:uiPriority w:val="9"/>
     <w:qFormat/>
     <w:rsid w:val="00FF3651"/>
@@ -12655,11 +13056,11 @@
       <w:szCs w:val="32"/>
     </w:rPr>
   </w:style>
-  <w:style w:type="paragraph" w:styleId="Heading2">
+  <w:style w:type="paragraph" w:styleId="Kop2">
     <w:name w:val="heading 2"/>
-    <w:basedOn w:val="Normal"/>
-    <w:next w:val="Normal"/>
-    <w:link w:val="Heading2Char"/>
+    <w:basedOn w:val="Standaard"/>
+    <w:next w:val="Standaard"/>
+    <w:link w:val="Kop2Char"/>
     <w:uiPriority w:val="9"/>
     <w:unhideWhenUsed/>
     <w:qFormat/>
@@ -12677,13 +13078,13 @@
       <w:szCs w:val="26"/>
     </w:rPr>
   </w:style>
-  <w:style w:type="character" w:default="1" w:styleId="DefaultParagraphFont">
+  <w:style w:type="character" w:default="1" w:styleId="Standaardalinea-lettertype">
     <w:name w:val="Default Paragraph Font"/>
     <w:uiPriority w:val="1"/>
     <w:semiHidden/>
     <w:unhideWhenUsed/>
   </w:style>
-  <w:style w:type="table" w:default="1" w:styleId="TableNormal">
+  <w:style w:type="table" w:default="1" w:styleId="Standaardtabel">
     <w:name w:val="Normal Table"/>
     <w:uiPriority w:val="99"/>
     <w:semiHidden/>
@@ -12698,16 +13099,16 @@
       </w:tblCellMar>
     </w:tblPr>
   </w:style>
-  <w:style w:type="numbering" w:default="1" w:styleId="NoList">
+  <w:style w:type="numbering" w:default="1" w:styleId="Geenlijst">
     <w:name w:val="No List"/>
     <w:uiPriority w:val="99"/>
     <w:semiHidden/>
     <w:unhideWhenUsed/>
   </w:style>
-  <w:style w:type="character" w:customStyle="1" w:styleId="Heading1Char">
-    <w:name w:val="Heading 1 Char"/>
-    <w:basedOn w:val="DefaultParagraphFont"/>
-    <w:link w:val="Heading1"/>
+  <w:style w:type="character" w:customStyle="1" w:styleId="Kop1Char">
+    <w:name w:val="Kop 1 Char"/>
+    <w:basedOn w:val="Standaardalinea-lettertype"/>
+    <w:link w:val="Kop1"/>
     <w:uiPriority w:val="9"/>
     <w:rsid w:val="00FF3651"/>
     <w:rPr>
@@ -12717,10 +13118,10 @@
       <w:szCs w:val="32"/>
     </w:rPr>
   </w:style>
-  <w:style w:type="character" w:customStyle="1" w:styleId="Heading2Char">
-    <w:name w:val="Heading 2 Char"/>
-    <w:basedOn w:val="DefaultParagraphFont"/>
-    <w:link w:val="Heading2"/>
+  <w:style w:type="character" w:customStyle="1" w:styleId="Kop2Char">
+    <w:name w:val="Kop 2 Char"/>
+    <w:basedOn w:val="Standaardalinea-lettertype"/>
+    <w:link w:val="Kop2"/>
     <w:uiPriority w:val="9"/>
     <w:rsid w:val="00FF3651"/>
     <w:rPr>
@@ -12730,9 +13131,9 @@
       <w:szCs w:val="26"/>
     </w:rPr>
   </w:style>
-  <w:style w:type="table" w:styleId="TableGrid">
+  <w:style w:type="table" w:styleId="Tabelraster">
     <w:name w:val="Table Grid"/>
-    <w:basedOn w:val="TableNormal"/>
+    <w:basedOn w:val="Standaardtabel"/>
     <w:uiPriority w:val="39"/>
     <w:rsid w:val="00FF3651"/>
     <w:rPr>
@@ -12753,7 +13154,7 @@
   </w:style>
   <w:style w:type="character" w:styleId="Hyperlink">
     <w:name w:val="Hyperlink"/>
-    <w:basedOn w:val="DefaultParagraphFont"/>
+    <w:basedOn w:val="Standaardalinea-lettertype"/>
     <w:uiPriority w:val="99"/>
     <w:semiHidden/>
     <w:unhideWhenUsed/>
@@ -12763,9 +13164,9 @@
       <w:u w:val="single"/>
     </w:rPr>
   </w:style>
-  <w:style w:type="character" w:styleId="FollowedHyperlink">
+  <w:style w:type="character" w:styleId="GevolgdeHyperlink">
     <w:name w:val="FollowedHyperlink"/>
-    <w:basedOn w:val="DefaultParagraphFont"/>
+    <w:basedOn w:val="Standaardalinea-lettertype"/>
     <w:uiPriority w:val="99"/>
     <w:semiHidden/>
     <w:unhideWhenUsed/>
@@ -12777,7 +13178,7 @@
   </w:style>
   <w:style w:type="paragraph" w:customStyle="1" w:styleId="msonormal0">
     <w:name w:val="msonormal"/>
-    <w:basedOn w:val="Normal"/>
+    <w:basedOn w:val="Standaard"/>
     <w:rsid w:val="0059598C"/>
     <w:pPr>
       <w:spacing w:before="100" w:beforeAutospacing="1" w:after="100" w:afterAutospacing="1"/>
@@ -12787,9 +13188,9 @@
       <w:lang w:eastAsia="nl-NL"/>
     </w:rPr>
   </w:style>
-  <w:style w:type="table" w:styleId="TableGridLight">
+  <w:style w:type="table" w:styleId="Tabelrasterlicht">
     <w:name w:val="Grid Table Light"/>
-    <w:basedOn w:val="TableNormal"/>
+    <w:basedOn w:val="Standaardtabel"/>
     <w:uiPriority w:val="40"/>
     <w:rsid w:val="0059598C"/>
     <w:tblPr>
@@ -12803,9 +13204,9 @@
       </w:tblBorders>
     </w:tblPr>
   </w:style>
-  <w:style w:type="table" w:styleId="PlainTable1">
+  <w:style w:type="table" w:styleId="Onopgemaaktetabel1">
     <w:name w:val="Plain Table 1"/>
-    <w:basedOn w:val="TableNormal"/>
+    <w:basedOn w:val="Standaardtabel"/>
     <w:uiPriority w:val="41"/>
     <w:rsid w:val="0059598C"/>
     <w:tblPr>
@@ -12863,9 +13264,9 @@
       </w:tcPr>
     </w:tblStylePr>
   </w:style>
-  <w:style w:type="paragraph" w:styleId="ListParagraph">
+  <w:style w:type="paragraph" w:styleId="Lijstalinea">
     <w:name w:val="List Paragraph"/>
-    <w:basedOn w:val="Normal"/>
+    <w:basedOn w:val="Standaard"/>
     <w:uiPriority w:val="34"/>
     <w:qFormat/>
     <w:rsid w:val="007613B4"/>

</xml_diff>